<commit_message>
added coverpage to write up
</commit_message>
<xml_diff>
--- a/project pdf.docx
+++ b/project pdf.docx
@@ -4,164 +4,335 @@
   <w:body>
     <w:p>
       <w:pPr>
-        <w:numPr>
-          <w:ilvl w:val="0"/>
-          <w:numId w:val="1"/>
-        </w:numPr>
         <w:spacing w:after="0" w:line="240" w:lineRule="auto"/>
-        <w:textAlignment w:val="baseline"/>
         <w:rPr>
           <w:rFonts w:ascii="Arial" w:eastAsia="Times New Roman" w:hAnsi="Arial" w:cs="Arial"/>
-          <w:color w:val="CC0000"/>
+          <w:color w:val="000000"/>
           <w:lang w:eastAsia="en-CA"/>
         </w:rPr>
       </w:pPr>
       <w:r>
         <w:rPr>
           <w:rFonts w:ascii="Arial" w:eastAsia="Times New Roman" w:hAnsi="Arial" w:cs="Arial"/>
-          <w:color w:val="CC0000"/>
-          <w:lang w:eastAsia="en-CA"/>
-        </w:rPr>
-        <w:t>A short description of the final project, and what it accomplished </w:t>
+          <w:noProof/>
+          <w:color w:val="000000"/>
+          <w:lang w:eastAsia="en-CA"/>
+        </w:rPr>
+        <w:drawing>
+          <wp:inline distT="0" distB="0" distL="0" distR="0" wp14:anchorId="64C4A6E4" wp14:editId="4141C20C">
+            <wp:extent cx="5943600" cy="7716186"/>
+            <wp:effectExtent l="0" t="0" r="0" b="0"/>
+            <wp:docPr id="1" name="Picture 1"/>
+            <wp:cNvGraphicFramePr>
+              <a:graphicFrameLocks xmlns:a="http://schemas.openxmlformats.org/drawingml/2006/main" noChangeAspect="1"/>
+            </wp:cNvGraphicFramePr>
+            <a:graphic xmlns:a="http://schemas.openxmlformats.org/drawingml/2006/main">
+              <a:graphicData uri="http://schemas.openxmlformats.org/drawingml/2006/picture">
+                <pic:pic xmlns:pic="http://schemas.openxmlformats.org/drawingml/2006/picture">
+                  <pic:nvPicPr>
+                    <pic:cNvPr id="0" name="Picture 1"/>
+                    <pic:cNvPicPr>
+                      <a:picLocks noChangeAspect="1" noChangeArrowheads="1"/>
+                    </pic:cNvPicPr>
+                  </pic:nvPicPr>
+                  <pic:blipFill rotWithShape="1">
+                    <a:blip r:embed="rId5">
+                      <a:extLst>
+                        <a:ext uri="{28A0092B-C50C-407E-A947-70E740481C1C}">
+                          <a14:useLocalDpi xmlns:a14="http://schemas.microsoft.com/office/drawing/2010/main" val="0"/>
+                        </a:ext>
+                      </a:extLst>
+                    </a:blip>
+                    <a:srcRect l="642" t="496"/>
+                    <a:stretch/>
+                  </pic:blipFill>
+                  <pic:spPr bwMode="auto">
+                    <a:xfrm>
+                      <a:off x="0" y="0"/>
+                      <a:ext cx="5943600" cy="7716186"/>
+                    </a:xfrm>
+                    <a:prstGeom prst="rect">
+                      <a:avLst/>
+                    </a:prstGeom>
+                    <a:noFill/>
+                    <a:ln>
+                      <a:noFill/>
+                    </a:ln>
+                    <a:extLst>
+                      <a:ext uri="{53640926-AAD7-44D8-BBD7-CCE9431645EC}">
+                        <a14:shadowObscured xmlns:a14="http://schemas.microsoft.com/office/drawing/2010/main"/>
+                      </a:ext>
+                    </a:extLst>
+                  </pic:spPr>
+                </pic:pic>
+              </a:graphicData>
+            </a:graphic>
+          </wp:inline>
+        </w:drawing>
       </w:r>
     </w:p>
     <w:p>
       <w:pPr>
         <w:spacing w:after="0" w:line="240" w:lineRule="auto"/>
         <w:rPr>
-          <w:rFonts w:ascii="Times New Roman" w:eastAsia="Times New Roman" w:hAnsi="Times New Roman" w:cs="Times New Roman"/>
-          <w:sz w:val="24"/>
-          <w:szCs w:val="24"/>
-          <w:lang w:eastAsia="en-CA"/>
-        </w:rPr>
-      </w:pPr>
-      <w:r>
-        <w:rPr>
           <w:rFonts w:ascii="Arial" w:eastAsia="Times New Roman" w:hAnsi="Arial" w:cs="Arial"/>
           <w:color w:val="000000"/>
           <w:lang w:eastAsia="en-CA"/>
         </w:rPr>
-        <w:t xml:space="preserve">Our project is implementing a Recreational Facilities Management Software. Our database models a gym membership system, including items such as a member’s info (phone number, address, plans, payment methods), classes that members can take, facilities that classes are held in, equipment that is in each facility, and information about the cleaners of each facility. </w:t>
-      </w:r>
-      <w:proofErr w:type="gramStart"/>
-      <w:r>
-        <w:rPr>
-          <w:rFonts w:ascii="Arial" w:eastAsia="Times New Roman" w:hAnsi="Arial" w:cs="Arial"/>
-          <w:color w:val="000000"/>
-          <w:lang w:eastAsia="en-CA"/>
-        </w:rPr>
-        <w:t>Additionally</w:t>
-      </w:r>
-      <w:proofErr w:type="gramEnd"/>
-      <w:r>
-        <w:rPr>
-          <w:rFonts w:ascii="Arial" w:eastAsia="Times New Roman" w:hAnsi="Arial" w:cs="Arial"/>
-          <w:color w:val="000000"/>
-          <w:lang w:eastAsia="en-CA"/>
-        </w:rPr>
-        <w:t xml:space="preserve"> the software provides information about the time, location (room and facility), the instructor and a description of each class. Members can view and edit their billing information, as well as update contact information and sign up for classes. They will also be able to </w:t>
-      </w:r>
-      <w:r>
-        <w:rPr>
-          <w:rFonts w:ascii="Arial" w:eastAsia="Times New Roman" w:hAnsi="Arial" w:cs="Arial"/>
-          <w:color w:val="000000"/>
-          <w:sz w:val="23"/>
-          <w:szCs w:val="23"/>
-          <w:lang w:eastAsia="en-CA"/>
-        </w:rPr>
-        <w:t xml:space="preserve">view the status of the </w:t>
-      </w:r>
-      <w:proofErr w:type="gramStart"/>
-      <w:r>
-        <w:rPr>
-          <w:rFonts w:ascii="Arial" w:eastAsia="Times New Roman" w:hAnsi="Arial" w:cs="Arial"/>
-          <w:color w:val="000000"/>
-          <w:sz w:val="23"/>
-          <w:szCs w:val="23"/>
-          <w:lang w:eastAsia="en-CA"/>
-        </w:rPr>
-        <w:t xml:space="preserve">classes, </w:t>
-      </w:r>
-      <w:r>
-        <w:rPr>
-          <w:rFonts w:ascii="Arial" w:eastAsia="Times New Roman" w:hAnsi="Arial" w:cs="Arial"/>
-          <w:color w:val="000000"/>
-          <w:lang w:eastAsia="en-CA"/>
-        </w:rPr>
-        <w:t>and</w:t>
-      </w:r>
-      <w:proofErr w:type="gramEnd"/>
-      <w:r>
-        <w:rPr>
-          <w:rFonts w:ascii="Arial" w:eastAsia="Times New Roman" w:hAnsi="Arial" w:cs="Arial"/>
-          <w:color w:val="000000"/>
-          <w:lang w:eastAsia="en-CA"/>
-        </w:rPr>
-        <w:t xml:space="preserve"> give ratings to instructors based on their performance. </w:t>
-      </w:r>
+      </w:pPr>
     </w:p>
     <w:p>
       <w:pPr>
         <w:spacing w:after="0" w:line="240" w:lineRule="auto"/>
         <w:rPr>
-          <w:rFonts w:ascii="Times New Roman" w:eastAsia="Times New Roman" w:hAnsi="Times New Roman" w:cs="Times New Roman"/>
-          <w:sz w:val="24"/>
-          <w:szCs w:val="24"/>
+          <w:rFonts w:ascii="Arial" w:eastAsia="Times New Roman" w:hAnsi="Arial" w:cs="Arial"/>
+          <w:color w:val="000000"/>
           <w:lang w:eastAsia="en-CA"/>
         </w:rPr>
       </w:pPr>
     </w:p>
     <w:p>
       <w:pPr>
-        <w:numPr>
-          <w:ilvl w:val="0"/>
-          <w:numId w:val="2"/>
-        </w:numPr>
         <w:spacing w:after="0" w:line="240" w:lineRule="auto"/>
-        <w:textAlignment w:val="baseline"/>
         <w:rPr>
           <w:rFonts w:ascii="Arial" w:eastAsia="Times New Roman" w:hAnsi="Arial" w:cs="Arial"/>
-          <w:color w:val="CC0000"/>
-          <w:lang w:eastAsia="en-CA"/>
-        </w:rPr>
-      </w:pPr>
-      <w:r>
-        <w:rPr>
-          <w:rFonts w:ascii="Arial" w:eastAsia="Times New Roman" w:hAnsi="Arial" w:cs="Arial"/>
-          <w:color w:val="CC0000"/>
-          <w:lang w:eastAsia="en-CA"/>
-        </w:rPr>
-        <w:t>A description of how your final schema differed from the schema you turned in.  If the final schema differed, why? (Note that turning in a final schema that's different from what you planned is fine, we just want to know what changed and why.)</w:t>
-      </w:r>
+          <w:color w:val="000000"/>
+          <w:lang w:eastAsia="en-CA"/>
+        </w:rPr>
+      </w:pPr>
     </w:p>
     <w:p>
       <w:pPr>
-        <w:spacing w:after="0" w:line="240" w:lineRule="auto"/>
-        <w:rPr>
-          <w:rFonts w:ascii="Times New Roman" w:eastAsia="Times New Roman" w:hAnsi="Times New Roman" w:cs="Times New Roman"/>
-          <w:sz w:val="24"/>
-          <w:szCs w:val="24"/>
-          <w:lang w:eastAsia="en-CA"/>
-        </w:rPr>
-      </w:pPr>
+        <w:spacing w:after="0" w:line="360" w:lineRule="auto"/>
+        <w:rPr>
+          <w:rFonts w:eastAsia="Times New Roman" w:cstheme="minorHAnsi"/>
+          <w:sz w:val="24"/>
+          <w:szCs w:val="24"/>
+          <w:lang w:eastAsia="en-CA"/>
+        </w:rPr>
+      </w:pPr>
+      <w:r>
+        <w:rPr>
+          <w:rFonts w:eastAsia="Times New Roman" w:cstheme="minorHAnsi"/>
+          <w:color w:val="000000"/>
+          <w:sz w:val="24"/>
+          <w:szCs w:val="24"/>
+          <w:lang w:eastAsia="en-CA"/>
+        </w:rPr>
+        <w:lastRenderedPageBreak/>
+        <w:t xml:space="preserve">For this project we </w:t>
+      </w:r>
+      <w:r>
+        <w:rPr>
+          <w:rFonts w:eastAsia="Times New Roman" w:cstheme="minorHAnsi"/>
+          <w:color w:val="000000"/>
+          <w:sz w:val="24"/>
+          <w:szCs w:val="24"/>
+          <w:lang w:eastAsia="en-CA"/>
+        </w:rPr>
+        <w:t>implement</w:t>
+      </w:r>
+      <w:r>
+        <w:rPr>
+          <w:rFonts w:eastAsia="Times New Roman" w:cstheme="minorHAnsi"/>
+          <w:color w:val="000000"/>
+          <w:sz w:val="24"/>
+          <w:szCs w:val="24"/>
+          <w:lang w:eastAsia="en-CA"/>
+        </w:rPr>
+        <w:t>ed</w:t>
+      </w:r>
+      <w:r>
+        <w:rPr>
+          <w:rFonts w:eastAsia="Times New Roman" w:cstheme="minorHAnsi"/>
+          <w:color w:val="000000"/>
+          <w:sz w:val="24"/>
+          <w:szCs w:val="24"/>
+          <w:lang w:eastAsia="en-CA"/>
+        </w:rPr>
+        <w:t xml:space="preserve"> a Recreational Facilities Management Software. Our database models a gym membership system, </w:t>
+      </w:r>
+      <w:r>
+        <w:rPr>
+          <w:rFonts w:eastAsia="Times New Roman" w:cstheme="minorHAnsi"/>
+          <w:color w:val="000000"/>
+          <w:sz w:val="24"/>
+          <w:szCs w:val="24"/>
+          <w:lang w:eastAsia="en-CA"/>
+        </w:rPr>
+        <w:t>which displays features</w:t>
+      </w:r>
+      <w:r>
+        <w:rPr>
+          <w:rFonts w:eastAsia="Times New Roman" w:cstheme="minorHAnsi"/>
+          <w:color w:val="000000"/>
+          <w:sz w:val="24"/>
+          <w:szCs w:val="24"/>
+          <w:lang w:eastAsia="en-CA"/>
+        </w:rPr>
+        <w:t xml:space="preserve"> such as a member’s info</w:t>
+      </w:r>
+      <w:r>
+        <w:rPr>
+          <w:rFonts w:eastAsia="Times New Roman" w:cstheme="minorHAnsi"/>
+          <w:color w:val="000000"/>
+          <w:sz w:val="24"/>
+          <w:szCs w:val="24"/>
+          <w:lang w:eastAsia="en-CA"/>
+        </w:rPr>
+        <w:t>rmation</w:t>
+      </w:r>
+      <w:r>
+        <w:rPr>
+          <w:rFonts w:eastAsia="Times New Roman" w:cstheme="minorHAnsi"/>
+          <w:color w:val="000000"/>
+          <w:sz w:val="24"/>
+          <w:szCs w:val="24"/>
+          <w:lang w:eastAsia="en-CA"/>
+        </w:rPr>
+        <w:t xml:space="preserve"> (phone number, </w:t>
+      </w:r>
+      <w:r>
+        <w:rPr>
+          <w:rFonts w:eastAsia="Times New Roman" w:cstheme="minorHAnsi"/>
+          <w:color w:val="000000"/>
+          <w:sz w:val="24"/>
+          <w:szCs w:val="24"/>
+          <w:lang w:eastAsia="en-CA"/>
+        </w:rPr>
+        <w:t xml:space="preserve">email, </w:t>
+      </w:r>
+      <w:r>
+        <w:rPr>
+          <w:rFonts w:eastAsia="Times New Roman" w:cstheme="minorHAnsi"/>
+          <w:color w:val="000000"/>
+          <w:sz w:val="24"/>
+          <w:szCs w:val="24"/>
+          <w:lang w:eastAsia="en-CA"/>
+        </w:rPr>
+        <w:t>address, plans, payment methods), classes that members can take,</w:t>
+      </w:r>
+      <w:r>
+        <w:rPr>
+          <w:rFonts w:eastAsia="Times New Roman" w:cstheme="minorHAnsi"/>
+          <w:color w:val="000000"/>
+          <w:sz w:val="24"/>
+          <w:szCs w:val="24"/>
+          <w:lang w:eastAsia="en-CA"/>
+        </w:rPr>
+        <w:t xml:space="preserve"> and the</w:t>
+      </w:r>
+      <w:r>
+        <w:rPr>
+          <w:rFonts w:eastAsia="Times New Roman" w:cstheme="minorHAnsi"/>
+          <w:color w:val="000000"/>
+          <w:sz w:val="24"/>
+          <w:szCs w:val="24"/>
+          <w:lang w:eastAsia="en-CA"/>
+        </w:rPr>
+        <w:t xml:space="preserve"> facilities that classes are held in. Additionally the software provides information about the time, location (room and facility), the instructor and a description of each class. Members can view and edit their billing information, as well as update contact information and sign up for classes. They will also be able to view the status of the classes</w:t>
+      </w:r>
+      <w:r>
+        <w:rPr>
+          <w:rFonts w:eastAsia="Times New Roman" w:cstheme="minorHAnsi"/>
+          <w:color w:val="000000"/>
+          <w:sz w:val="24"/>
+          <w:szCs w:val="24"/>
+          <w:lang w:eastAsia="en-CA"/>
+        </w:rPr>
+        <w:t xml:space="preserve"> and the </w:t>
+      </w:r>
+      <w:r>
+        <w:rPr>
+          <w:rFonts w:eastAsia="Times New Roman" w:cstheme="minorHAnsi"/>
+          <w:color w:val="000000"/>
+          <w:sz w:val="24"/>
+          <w:szCs w:val="24"/>
+          <w:lang w:eastAsia="en-CA"/>
+        </w:rPr>
+        <w:t xml:space="preserve">ratings </w:t>
+      </w:r>
+      <w:r>
+        <w:rPr>
+          <w:rFonts w:eastAsia="Times New Roman" w:cstheme="minorHAnsi"/>
+          <w:color w:val="000000"/>
+          <w:sz w:val="24"/>
+          <w:szCs w:val="24"/>
+          <w:lang w:eastAsia="en-CA"/>
+        </w:rPr>
+        <w:t xml:space="preserve">of </w:t>
+      </w:r>
+      <w:r>
+        <w:rPr>
+          <w:rFonts w:eastAsia="Times New Roman" w:cstheme="minorHAnsi"/>
+          <w:color w:val="000000"/>
+          <w:sz w:val="24"/>
+          <w:szCs w:val="24"/>
+          <w:lang w:eastAsia="en-CA"/>
+        </w:rPr>
+        <w:t>instructors</w:t>
+      </w:r>
+      <w:r>
+        <w:rPr>
+          <w:rFonts w:eastAsia="Times New Roman" w:cstheme="minorHAnsi"/>
+          <w:color w:val="000000"/>
+          <w:sz w:val="24"/>
+          <w:szCs w:val="24"/>
+          <w:lang w:eastAsia="en-CA"/>
+        </w:rPr>
+        <w:t>.</w:t>
+      </w:r>
     </w:p>
     <w:p>
       <w:pPr>
-        <w:spacing w:after="0" w:line="240" w:lineRule="auto"/>
-        <w:rPr>
-          <w:rFonts w:ascii="Times New Roman" w:eastAsia="Times New Roman" w:hAnsi="Times New Roman" w:cs="Times New Roman"/>
-          <w:sz w:val="24"/>
-          <w:szCs w:val="24"/>
-          <w:lang w:eastAsia="en-CA"/>
-        </w:rPr>
-      </w:pPr>
-      <w:r>
-        <w:rPr>
-          <w:rFonts w:ascii="Arial" w:eastAsia="Times New Roman" w:hAnsi="Arial" w:cs="Arial"/>
-          <w:color w:val="000000"/>
-          <w:lang w:eastAsia="en-CA"/>
-        </w:rPr>
-        <w:t>Based on the feedback we received from milestone 2, we went ahead and made the following adjustments to the schema:</w:t>
+        <w:spacing w:after="0" w:line="360" w:lineRule="auto"/>
+        <w:rPr>
+          <w:rFonts w:eastAsia="Times New Roman" w:cstheme="minorHAnsi"/>
+          <w:sz w:val="24"/>
+          <w:szCs w:val="24"/>
+          <w:lang w:eastAsia="en-CA"/>
+        </w:rPr>
+      </w:pPr>
+    </w:p>
+    <w:p>
+      <w:pPr>
+        <w:spacing w:after="0" w:line="360" w:lineRule="auto"/>
+        <w:rPr>
+          <w:rFonts w:eastAsia="Times New Roman" w:cstheme="minorHAnsi"/>
+          <w:sz w:val="24"/>
+          <w:szCs w:val="24"/>
+          <w:lang w:eastAsia="en-CA"/>
+        </w:rPr>
+      </w:pPr>
+      <w:r>
+        <w:rPr>
+          <w:rFonts w:eastAsia="Times New Roman" w:cstheme="minorHAnsi"/>
+          <w:color w:val="000000"/>
+          <w:sz w:val="24"/>
+          <w:szCs w:val="24"/>
+          <w:lang w:eastAsia="en-CA"/>
+        </w:rPr>
+        <w:t>Based on the feedback we received</w:t>
+      </w:r>
+      <w:r>
+        <w:rPr>
+          <w:rFonts w:eastAsia="Times New Roman" w:cstheme="minorHAnsi"/>
+          <w:color w:val="000000"/>
+          <w:sz w:val="24"/>
+          <w:szCs w:val="24"/>
+          <w:lang w:eastAsia="en-CA"/>
+        </w:rPr>
+        <w:t xml:space="preserve">, </w:t>
+      </w:r>
+      <w:r>
+        <w:rPr>
+          <w:rFonts w:eastAsia="Times New Roman" w:cstheme="minorHAnsi"/>
+          <w:color w:val="000000"/>
+          <w:sz w:val="24"/>
+          <w:szCs w:val="24"/>
+          <w:lang w:eastAsia="en-CA"/>
+        </w:rPr>
+        <w:t>we went ahead and made the following adjustments to the schema:</w:t>
       </w:r>
     </w:p>
     <w:p>
@@ -170,36 +341,44 @@
           <w:ilvl w:val="0"/>
           <w:numId w:val="3"/>
         </w:numPr>
-        <w:spacing w:after="0" w:line="240" w:lineRule="auto"/>
+        <w:spacing w:after="0" w:line="360" w:lineRule="auto"/>
         <w:textAlignment w:val="baseline"/>
         <w:rPr>
-          <w:rFonts w:ascii="Arial" w:eastAsia="Times New Roman" w:hAnsi="Arial" w:cs="Arial"/>
-          <w:color w:val="000000"/>
-          <w:lang w:eastAsia="en-CA"/>
-        </w:rPr>
-      </w:pPr>
-      <w:r>
-        <w:rPr>
-          <w:rFonts w:ascii="Arial" w:eastAsia="Times New Roman" w:hAnsi="Arial" w:cs="Arial"/>
-          <w:color w:val="000000"/>
+          <w:rFonts w:eastAsia="Times New Roman" w:cstheme="minorHAnsi"/>
+          <w:color w:val="000000"/>
+          <w:sz w:val="24"/>
+          <w:szCs w:val="24"/>
+          <w:lang w:eastAsia="en-CA"/>
+        </w:rPr>
+      </w:pPr>
+      <w:r>
+        <w:rPr>
+          <w:rFonts w:eastAsia="Times New Roman" w:cstheme="minorHAnsi"/>
+          <w:color w:val="000000"/>
+          <w:sz w:val="24"/>
+          <w:szCs w:val="24"/>
           <w:lang w:eastAsia="en-CA"/>
         </w:rPr>
         <w:t xml:space="preserve">We added a description attribute to the </w:t>
       </w:r>
       <w:r>
         <w:rPr>
-          <w:rFonts w:ascii="Arial" w:eastAsia="Times New Roman" w:hAnsi="Arial" w:cs="Arial"/>
+          <w:rFonts w:eastAsia="Times New Roman" w:cstheme="minorHAnsi"/>
           <w:i/>
           <w:iCs/>
           <w:color w:val="000000"/>
+          <w:sz w:val="24"/>
+          <w:szCs w:val="24"/>
           <w:lang w:eastAsia="en-CA"/>
         </w:rPr>
         <w:t xml:space="preserve">facility </w:t>
       </w:r>
       <w:r>
         <w:rPr>
-          <w:rFonts w:ascii="Arial" w:eastAsia="Times New Roman" w:hAnsi="Arial" w:cs="Arial"/>
-          <w:color w:val="000000"/>
+          <w:rFonts w:eastAsia="Times New Roman" w:cstheme="minorHAnsi"/>
+          <w:color w:val="000000"/>
+          <w:sz w:val="24"/>
+          <w:szCs w:val="24"/>
           <w:lang w:eastAsia="en-CA"/>
         </w:rPr>
         <w:t>table which provides a short description about when each facility was established and the classes that are offered in that facility.</w:t>
@@ -211,18 +390,22 @@
           <w:ilvl w:val="0"/>
           <w:numId w:val="3"/>
         </w:numPr>
-        <w:spacing w:after="0" w:line="240" w:lineRule="auto"/>
+        <w:spacing w:after="0" w:line="360" w:lineRule="auto"/>
         <w:textAlignment w:val="baseline"/>
         <w:rPr>
-          <w:rFonts w:ascii="Arial" w:eastAsia="Times New Roman" w:hAnsi="Arial" w:cs="Arial"/>
-          <w:color w:val="000000"/>
-          <w:lang w:eastAsia="en-CA"/>
-        </w:rPr>
-      </w:pPr>
-      <w:r>
-        <w:rPr>
-          <w:rFonts w:ascii="Arial" w:eastAsia="Times New Roman" w:hAnsi="Arial" w:cs="Arial"/>
-          <w:color w:val="000000"/>
+          <w:rFonts w:eastAsia="Times New Roman" w:cstheme="minorHAnsi"/>
+          <w:color w:val="000000"/>
+          <w:sz w:val="24"/>
+          <w:szCs w:val="24"/>
+          <w:lang w:eastAsia="en-CA"/>
+        </w:rPr>
+      </w:pPr>
+      <w:r>
+        <w:rPr>
+          <w:rFonts w:eastAsia="Times New Roman" w:cstheme="minorHAnsi"/>
+          <w:color w:val="000000"/>
+          <w:sz w:val="24"/>
+          <w:szCs w:val="24"/>
           <w:lang w:eastAsia="en-CA"/>
         </w:rPr>
         <w:t>We renamed ‘title’ to ‘</w:t>
@@ -230,8 +413,10 @@
       <w:proofErr w:type="spellStart"/>
       <w:r>
         <w:rPr>
-          <w:rFonts w:ascii="Arial" w:eastAsia="Times New Roman" w:hAnsi="Arial" w:cs="Arial"/>
-          <w:color w:val="000000"/>
+          <w:rFonts w:eastAsia="Times New Roman" w:cstheme="minorHAnsi"/>
+          <w:color w:val="000000"/>
+          <w:sz w:val="24"/>
+          <w:szCs w:val="24"/>
           <w:lang w:eastAsia="en-CA"/>
         </w:rPr>
         <w:t>sType</w:t>
@@ -239,30 +424,48 @@
       <w:proofErr w:type="spellEnd"/>
       <w:r>
         <w:rPr>
-          <w:rFonts w:ascii="Arial" w:eastAsia="Times New Roman" w:hAnsi="Arial" w:cs="Arial"/>
-          <w:color w:val="000000"/>
+          <w:rFonts w:eastAsia="Times New Roman" w:cstheme="minorHAnsi"/>
+          <w:color w:val="000000"/>
+          <w:sz w:val="24"/>
+          <w:szCs w:val="24"/>
           <w:lang w:eastAsia="en-CA"/>
         </w:rPr>
         <w:t xml:space="preserve">’ in the </w:t>
       </w:r>
       <w:r>
         <w:rPr>
-          <w:rFonts w:ascii="Arial" w:eastAsia="Times New Roman" w:hAnsi="Arial" w:cs="Arial"/>
+          <w:rFonts w:eastAsia="Times New Roman" w:cstheme="minorHAnsi"/>
           <w:i/>
           <w:iCs/>
           <w:color w:val="000000"/>
+          <w:sz w:val="24"/>
+          <w:szCs w:val="24"/>
           <w:lang w:eastAsia="en-CA"/>
         </w:rPr>
         <w:t xml:space="preserve">status </w:t>
       </w:r>
       <w:r>
         <w:rPr>
-          <w:rFonts w:ascii="Arial" w:eastAsia="Times New Roman" w:hAnsi="Arial" w:cs="Arial"/>
-          <w:color w:val="000000"/>
-          <w:lang w:eastAsia="en-CA"/>
-        </w:rPr>
-        <w:t>entity, to represent the status type which can be one of: Bronze, Silver, Gold, Platinum, Student, Senior, and Low-Income.</w:t>
-      </w:r>
+          <w:rFonts w:eastAsia="Times New Roman" w:cstheme="minorHAnsi"/>
+          <w:color w:val="000000"/>
+          <w:sz w:val="24"/>
+          <w:szCs w:val="24"/>
+          <w:lang w:eastAsia="en-CA"/>
+        </w:rPr>
+        <w:t>entity, to represent the status type which can be one of: Bronze, Silver, Gold, Platinum, Student, Senior, and Low-Income</w:t>
+      </w:r>
+      <w:r>
+        <w:rPr>
+          <w:rFonts w:eastAsia="Times New Roman" w:cstheme="minorHAnsi"/>
+          <w:color w:val="000000"/>
+          <w:sz w:val="24"/>
+          <w:szCs w:val="24"/>
+          <w:lang w:eastAsia="en-CA"/>
+        </w:rPr>
+        <w:t xml:space="preserve">, and each of these plans cost differently. </w:t>
+      </w:r>
+      <w:bookmarkStart w:id="0" w:name="_GoBack"/>
+      <w:bookmarkEnd w:id="0"/>
     </w:p>
     <w:p>
       <w:pPr>
@@ -270,30 +473,35 @@
           <w:ilvl w:val="0"/>
           <w:numId w:val="3"/>
         </w:numPr>
-        <w:spacing w:after="0" w:line="240" w:lineRule="auto"/>
+        <w:spacing w:after="0" w:line="360" w:lineRule="auto"/>
         <w:textAlignment w:val="baseline"/>
         <w:rPr>
-          <w:rFonts w:ascii="Arial" w:eastAsia="Times New Roman" w:hAnsi="Arial" w:cs="Arial"/>
-          <w:color w:val="000000"/>
-          <w:lang w:eastAsia="en-CA"/>
-        </w:rPr>
-      </w:pPr>
-      <w:r>
-        <w:rPr>
-          <w:rFonts w:ascii="Arial" w:eastAsia="Times New Roman" w:hAnsi="Arial" w:cs="Arial"/>
-          <w:color w:val="000000"/>
+          <w:rFonts w:eastAsia="Times New Roman" w:cstheme="minorHAnsi"/>
+          <w:color w:val="000000"/>
+          <w:sz w:val="24"/>
+          <w:szCs w:val="24"/>
+          <w:lang w:eastAsia="en-CA"/>
+        </w:rPr>
+      </w:pPr>
+      <w:r>
+        <w:rPr>
+          <w:rFonts w:eastAsia="Times New Roman" w:cstheme="minorHAnsi"/>
+          <w:color w:val="000000"/>
+          <w:sz w:val="24"/>
+          <w:szCs w:val="24"/>
           <w:lang w:eastAsia="en-CA"/>
         </w:rPr>
         <w:t xml:space="preserve">We added a new entity named </w:t>
       </w:r>
       <w:proofErr w:type="spellStart"/>
-      <w:proofErr w:type="gramStart"/>
-      <w:r>
-        <w:rPr>
-          <w:rFonts w:ascii="Arial" w:eastAsia="Times New Roman" w:hAnsi="Arial" w:cs="Arial"/>
+      <w:r>
+        <w:rPr>
+          <w:rFonts w:eastAsia="Times New Roman" w:cstheme="minorHAnsi"/>
           <w:i/>
           <w:iCs/>
           <w:color w:val="000000"/>
+          <w:sz w:val="24"/>
+          <w:szCs w:val="24"/>
           <w:lang w:eastAsia="en-CA"/>
         </w:rPr>
         <w:t>classT</w:t>
@@ -301,59 +509,58 @@
       <w:proofErr w:type="spellEnd"/>
       <w:r>
         <w:rPr>
-          <w:rFonts w:ascii="Arial" w:eastAsia="Times New Roman" w:hAnsi="Arial" w:cs="Arial"/>
+          <w:rFonts w:eastAsia="Times New Roman" w:cstheme="minorHAnsi"/>
           <w:i/>
           <w:iCs/>
           <w:color w:val="000000"/>
-          <w:lang w:eastAsia="en-CA"/>
-        </w:rPr>
-        <w:t>(</w:t>
-      </w:r>
-      <w:proofErr w:type="gramEnd"/>
-      <w:r>
-        <w:rPr>
-          <w:rFonts w:ascii="Arial" w:eastAsia="Times New Roman" w:hAnsi="Arial" w:cs="Arial"/>
+          <w:sz w:val="24"/>
+          <w:szCs w:val="24"/>
+          <w:lang w:eastAsia="en-CA"/>
+        </w:rPr>
+        <w:t xml:space="preserve">(title, description, type) </w:t>
+      </w:r>
+      <w:r>
+        <w:rPr>
+          <w:rFonts w:eastAsia="Times New Roman" w:cstheme="minorHAnsi"/>
+          <w:color w:val="000000"/>
+          <w:sz w:val="24"/>
+          <w:szCs w:val="24"/>
+          <w:lang w:eastAsia="en-CA"/>
+        </w:rPr>
+        <w:t xml:space="preserve">which has a foreign key of type referring to </w:t>
+      </w:r>
+      <w:proofErr w:type="spellStart"/>
+      <w:r>
+        <w:rPr>
+          <w:rFonts w:eastAsia="Times New Roman" w:cstheme="minorHAnsi"/>
           <w:i/>
           <w:iCs/>
           <w:color w:val="000000"/>
-          <w:lang w:eastAsia="en-CA"/>
-        </w:rPr>
-        <w:t xml:space="preserve">title, description, type) </w:t>
-      </w:r>
-      <w:r>
-        <w:rPr>
-          <w:rFonts w:ascii="Arial" w:eastAsia="Times New Roman" w:hAnsi="Arial" w:cs="Arial"/>
-          <w:color w:val="000000"/>
-          <w:lang w:eastAsia="en-CA"/>
-        </w:rPr>
-        <w:t xml:space="preserve">which has a foreign key of type referring to </w:t>
-      </w:r>
-      <w:proofErr w:type="spellStart"/>
-      <w:r>
-        <w:rPr>
-          <w:rFonts w:ascii="Arial" w:eastAsia="Times New Roman" w:hAnsi="Arial" w:cs="Arial"/>
+          <w:sz w:val="24"/>
+          <w:szCs w:val="24"/>
+          <w:lang w:eastAsia="en-CA"/>
+        </w:rPr>
+        <w:t>classType</w:t>
+      </w:r>
+      <w:proofErr w:type="spellEnd"/>
+      <w:r>
+        <w:rPr>
+          <w:rFonts w:eastAsia="Times New Roman" w:cstheme="minorHAnsi"/>
           <w:i/>
           <w:iCs/>
           <w:color w:val="000000"/>
-          <w:lang w:eastAsia="en-CA"/>
-        </w:rPr>
-        <w:t>classType</w:t>
-      </w:r>
-      <w:proofErr w:type="spellEnd"/>
-      <w:r>
-        <w:rPr>
-          <w:rFonts w:ascii="Arial" w:eastAsia="Times New Roman" w:hAnsi="Arial" w:cs="Arial"/>
-          <w:i/>
-          <w:iCs/>
-          <w:color w:val="000000"/>
+          <w:sz w:val="24"/>
+          <w:szCs w:val="24"/>
           <w:lang w:eastAsia="en-CA"/>
         </w:rPr>
         <w:t>(title)</w:t>
       </w:r>
       <w:r>
         <w:rPr>
-          <w:rFonts w:ascii="Arial" w:eastAsia="Times New Roman" w:hAnsi="Arial" w:cs="Arial"/>
-          <w:color w:val="000000"/>
+          <w:rFonts w:eastAsia="Times New Roman" w:cstheme="minorHAnsi"/>
+          <w:color w:val="000000"/>
+          <w:sz w:val="24"/>
+          <w:szCs w:val="24"/>
           <w:lang w:eastAsia="en-CA"/>
         </w:rPr>
         <w:t xml:space="preserve"> and provides the title and the description for each class type offered.</w:t>
@@ -365,114 +572,124 @@
           <w:ilvl w:val="0"/>
           <w:numId w:val="3"/>
         </w:numPr>
-        <w:spacing w:after="0" w:line="240" w:lineRule="auto"/>
+        <w:spacing w:after="0" w:line="360" w:lineRule="auto"/>
         <w:textAlignment w:val="baseline"/>
         <w:rPr>
-          <w:rFonts w:ascii="Arial" w:eastAsia="Times New Roman" w:hAnsi="Arial" w:cs="Arial"/>
-          <w:color w:val="000000"/>
-          <w:lang w:eastAsia="en-CA"/>
-        </w:rPr>
-      </w:pPr>
-      <w:r>
-        <w:rPr>
-          <w:rFonts w:ascii="Arial" w:eastAsia="Times New Roman" w:hAnsi="Arial" w:cs="Arial"/>
-          <w:color w:val="000000"/>
+          <w:rFonts w:eastAsia="Times New Roman" w:cstheme="minorHAnsi"/>
+          <w:color w:val="000000"/>
+          <w:sz w:val="24"/>
+          <w:szCs w:val="24"/>
+          <w:lang w:eastAsia="en-CA"/>
+        </w:rPr>
+      </w:pPr>
+      <w:r>
+        <w:rPr>
+          <w:rFonts w:eastAsia="Times New Roman" w:cstheme="minorHAnsi"/>
+          <w:color w:val="000000"/>
+          <w:sz w:val="24"/>
+          <w:szCs w:val="24"/>
           <w:lang w:eastAsia="en-CA"/>
         </w:rPr>
         <w:t xml:space="preserve">We added a new entity named </w:t>
       </w:r>
-      <w:proofErr w:type="gramStart"/>
-      <w:r>
-        <w:rPr>
-          <w:rFonts w:ascii="Arial" w:eastAsia="Times New Roman" w:hAnsi="Arial" w:cs="Arial"/>
+      <w:r>
+        <w:rPr>
+          <w:rFonts w:eastAsia="Times New Roman" w:cstheme="minorHAnsi"/>
           <w:i/>
           <w:iCs/>
           <w:color w:val="000000"/>
-          <w:lang w:eastAsia="en-CA"/>
-        </w:rPr>
-        <w:t>Room(</w:t>
-      </w:r>
-      <w:proofErr w:type="gramEnd"/>
-      <w:r>
-        <w:rPr>
-          <w:rFonts w:ascii="Arial" w:eastAsia="Times New Roman" w:hAnsi="Arial" w:cs="Arial"/>
+          <w:sz w:val="24"/>
+          <w:szCs w:val="24"/>
+          <w:lang w:eastAsia="en-CA"/>
+        </w:rPr>
+        <w:t>Room(RID,FID)</w:t>
+      </w:r>
+      <w:r>
+        <w:rPr>
+          <w:rFonts w:eastAsia="Times New Roman" w:cstheme="minorHAnsi"/>
+          <w:color w:val="000000"/>
+          <w:sz w:val="24"/>
+          <w:szCs w:val="24"/>
+          <w:lang w:eastAsia="en-CA"/>
+        </w:rPr>
+        <w:t xml:space="preserve"> which entails information about the facility and the room a certain class is held in. Following this addition, we added RID as an attribute to several other tables such as the class </w:t>
+      </w:r>
+      <w:r>
+        <w:rPr>
+          <w:rFonts w:eastAsia="Times New Roman" w:cstheme="minorHAnsi"/>
           <w:i/>
           <w:iCs/>
           <w:color w:val="000000"/>
-          <w:lang w:eastAsia="en-CA"/>
-        </w:rPr>
-        <w:t>RID,FID)</w:t>
-      </w:r>
-      <w:r>
-        <w:rPr>
-          <w:rFonts w:ascii="Arial" w:eastAsia="Times New Roman" w:hAnsi="Arial" w:cs="Arial"/>
-          <w:color w:val="000000"/>
-          <w:lang w:eastAsia="en-CA"/>
-        </w:rPr>
-        <w:t xml:space="preserve"> which entails information about the facility and the room a certain class is held in. Following this addition, we added RID as an attribute to several other tables such as the class </w:t>
-      </w:r>
-      <w:r>
-        <w:rPr>
-          <w:rFonts w:ascii="Arial" w:eastAsia="Times New Roman" w:hAnsi="Arial" w:cs="Arial"/>
+          <w:sz w:val="24"/>
+          <w:szCs w:val="24"/>
+          <w:lang w:eastAsia="en-CA"/>
+        </w:rPr>
+        <w:t>entity</w:t>
+      </w:r>
+      <w:r>
+        <w:rPr>
+          <w:rFonts w:eastAsia="Times New Roman" w:cstheme="minorHAnsi"/>
+          <w:color w:val="000000"/>
+          <w:sz w:val="24"/>
+          <w:szCs w:val="24"/>
+          <w:lang w:eastAsia="en-CA"/>
+        </w:rPr>
+        <w:t xml:space="preserve">, and </w:t>
+      </w:r>
+      <w:proofErr w:type="spellStart"/>
+      <w:r>
+        <w:rPr>
+          <w:rFonts w:eastAsia="Times New Roman" w:cstheme="minorHAnsi"/>
           <w:i/>
           <w:iCs/>
           <w:color w:val="000000"/>
-          <w:lang w:eastAsia="en-CA"/>
-        </w:rPr>
-        <w:t>entity</w:t>
-      </w:r>
-      <w:r>
-        <w:rPr>
-          <w:rFonts w:ascii="Arial" w:eastAsia="Times New Roman" w:hAnsi="Arial" w:cs="Arial"/>
-          <w:color w:val="000000"/>
-          <w:lang w:eastAsia="en-CA"/>
-        </w:rPr>
-        <w:t xml:space="preserve">, and </w:t>
-      </w:r>
-      <w:proofErr w:type="spellStart"/>
-      <w:r>
-        <w:rPr>
-          <w:rFonts w:ascii="Arial" w:eastAsia="Times New Roman" w:hAnsi="Arial" w:cs="Arial"/>
+          <w:sz w:val="24"/>
+          <w:szCs w:val="24"/>
+          <w:lang w:eastAsia="en-CA"/>
+        </w:rPr>
+        <w:t>canHave</w:t>
+      </w:r>
+      <w:proofErr w:type="spellEnd"/>
+      <w:r>
+        <w:rPr>
+          <w:rFonts w:eastAsia="Times New Roman" w:cstheme="minorHAnsi"/>
           <w:i/>
           <w:iCs/>
           <w:color w:val="000000"/>
-          <w:lang w:eastAsia="en-CA"/>
-        </w:rPr>
-        <w:t>canHave</w:t>
-      </w:r>
-      <w:proofErr w:type="spellEnd"/>
-      <w:r>
-        <w:rPr>
-          <w:rFonts w:ascii="Arial" w:eastAsia="Times New Roman" w:hAnsi="Arial" w:cs="Arial"/>
+          <w:sz w:val="24"/>
+          <w:szCs w:val="24"/>
+          <w:lang w:eastAsia="en-CA"/>
+        </w:rPr>
+        <w:t xml:space="preserve"> </w:t>
+      </w:r>
+      <w:r>
+        <w:rPr>
+          <w:rFonts w:eastAsia="Times New Roman" w:cstheme="minorHAnsi"/>
+          <w:color w:val="000000"/>
+          <w:sz w:val="24"/>
+          <w:szCs w:val="24"/>
+          <w:lang w:eastAsia="en-CA"/>
+        </w:rPr>
+        <w:t xml:space="preserve">and </w:t>
+      </w:r>
+      <w:r>
+        <w:rPr>
+          <w:rFonts w:eastAsia="Times New Roman" w:cstheme="minorHAnsi"/>
           <w:i/>
           <w:iCs/>
           <w:color w:val="000000"/>
-          <w:lang w:eastAsia="en-CA"/>
-        </w:rPr>
-        <w:t xml:space="preserve"> </w:t>
-      </w:r>
-      <w:r>
-        <w:rPr>
-          <w:rFonts w:ascii="Arial" w:eastAsia="Times New Roman" w:hAnsi="Arial" w:cs="Arial"/>
-          <w:color w:val="000000"/>
-          <w:lang w:eastAsia="en-CA"/>
-        </w:rPr>
-        <w:t xml:space="preserve">and </w:t>
-      </w:r>
-      <w:r>
-        <w:rPr>
-          <w:rFonts w:ascii="Arial" w:eastAsia="Times New Roman" w:hAnsi="Arial" w:cs="Arial"/>
-          <w:i/>
-          <w:iCs/>
-          <w:color w:val="000000"/>
+          <w:sz w:val="24"/>
+          <w:szCs w:val="24"/>
           <w:lang w:eastAsia="en-CA"/>
         </w:rPr>
         <w:t xml:space="preserve">Takes </w:t>
       </w:r>
       <w:r>
         <w:rPr>
-          <w:rFonts w:ascii="Arial" w:eastAsia="Times New Roman" w:hAnsi="Arial" w:cs="Arial"/>
-          <w:color w:val="000000"/>
+          <w:rFonts w:eastAsia="Times New Roman" w:cstheme="minorHAnsi"/>
+          <w:color w:val="000000"/>
+          <w:sz w:val="24"/>
+          <w:szCs w:val="24"/>
           <w:lang w:eastAsia="en-CA"/>
         </w:rPr>
         <w:t>relationships.</w:t>
@@ -484,18 +701,22 @@
           <w:ilvl w:val="0"/>
           <w:numId w:val="3"/>
         </w:numPr>
-        <w:spacing w:after="0" w:line="240" w:lineRule="auto"/>
+        <w:spacing w:after="0" w:line="360" w:lineRule="auto"/>
         <w:textAlignment w:val="baseline"/>
         <w:rPr>
-          <w:rFonts w:ascii="Arial" w:eastAsia="Times New Roman" w:hAnsi="Arial" w:cs="Arial"/>
-          <w:color w:val="000000"/>
-          <w:lang w:eastAsia="en-CA"/>
-        </w:rPr>
-      </w:pPr>
-      <w:r>
-        <w:rPr>
-          <w:rFonts w:ascii="Arial" w:eastAsia="Times New Roman" w:hAnsi="Arial" w:cs="Arial"/>
-          <w:color w:val="000000"/>
+          <w:rFonts w:eastAsia="Times New Roman" w:cstheme="minorHAnsi"/>
+          <w:color w:val="000000"/>
+          <w:sz w:val="24"/>
+          <w:szCs w:val="24"/>
+          <w:lang w:eastAsia="en-CA"/>
+        </w:rPr>
+      </w:pPr>
+      <w:r>
+        <w:rPr>
+          <w:rFonts w:eastAsia="Times New Roman" w:cstheme="minorHAnsi"/>
+          <w:color w:val="000000"/>
+          <w:sz w:val="24"/>
+          <w:szCs w:val="24"/>
           <w:lang w:eastAsia="en-CA"/>
         </w:rPr>
         <w:t xml:space="preserve">We removed PID from </w:t>
@@ -503,10 +724,12 @@
       <w:proofErr w:type="spellStart"/>
       <w:r>
         <w:rPr>
-          <w:rFonts w:ascii="Arial" w:eastAsia="Times New Roman" w:hAnsi="Arial" w:cs="Arial"/>
+          <w:rFonts w:eastAsia="Times New Roman" w:cstheme="minorHAnsi"/>
           <w:i/>
           <w:iCs/>
           <w:color w:val="000000"/>
+          <w:sz w:val="24"/>
+          <w:szCs w:val="24"/>
           <w:lang w:eastAsia="en-CA"/>
         </w:rPr>
         <w:t>CreditCard</w:t>
@@ -514,8 +737,10 @@
       <w:proofErr w:type="spellEnd"/>
       <w:r>
         <w:rPr>
-          <w:rFonts w:ascii="Arial" w:eastAsia="Times New Roman" w:hAnsi="Arial" w:cs="Arial"/>
-          <w:color w:val="000000"/>
+          <w:rFonts w:eastAsia="Times New Roman" w:cstheme="minorHAnsi"/>
+          <w:color w:val="000000"/>
+          <w:sz w:val="24"/>
+          <w:szCs w:val="24"/>
           <w:lang w:eastAsia="en-CA"/>
         </w:rPr>
         <w:t xml:space="preserve"> and </w:t>
@@ -523,10 +748,12 @@
       <w:proofErr w:type="spellStart"/>
       <w:r>
         <w:rPr>
-          <w:rFonts w:ascii="Arial" w:eastAsia="Times New Roman" w:hAnsi="Arial" w:cs="Arial"/>
+          <w:rFonts w:eastAsia="Times New Roman" w:cstheme="minorHAnsi"/>
           <w:i/>
           <w:iCs/>
           <w:color w:val="000000"/>
+          <w:sz w:val="24"/>
+          <w:szCs w:val="24"/>
           <w:lang w:eastAsia="en-CA"/>
         </w:rPr>
         <w:t>PAPAccount</w:t>
@@ -534,63 +761,117 @@
       <w:proofErr w:type="spellEnd"/>
       <w:r>
         <w:rPr>
-          <w:rFonts w:ascii="Arial" w:eastAsia="Times New Roman" w:hAnsi="Arial" w:cs="Arial"/>
-          <w:color w:val="000000"/>
+          <w:rFonts w:eastAsia="Times New Roman" w:cstheme="minorHAnsi"/>
+          <w:color w:val="000000"/>
+          <w:sz w:val="24"/>
+          <w:szCs w:val="24"/>
           <w:lang w:eastAsia="en-CA"/>
         </w:rPr>
         <w:t xml:space="preserve"> tables, and added a new table </w:t>
       </w:r>
-      <w:proofErr w:type="gramStart"/>
-      <w:r>
-        <w:rPr>
-          <w:rFonts w:ascii="Arial" w:eastAsia="Times New Roman" w:hAnsi="Arial" w:cs="Arial"/>
+      <w:r>
+        <w:rPr>
+          <w:rFonts w:eastAsia="Times New Roman" w:cstheme="minorHAnsi"/>
           <w:i/>
           <w:iCs/>
           <w:color w:val="000000"/>
-          <w:lang w:eastAsia="en-CA"/>
-        </w:rPr>
-        <w:t>payment(</w:t>
-      </w:r>
-      <w:proofErr w:type="gramEnd"/>
-      <w:r>
-        <w:rPr>
-          <w:rFonts w:ascii="Arial" w:eastAsia="Times New Roman" w:hAnsi="Arial" w:cs="Arial"/>
+          <w:sz w:val="24"/>
+          <w:szCs w:val="24"/>
+          <w:lang w:eastAsia="en-CA"/>
+        </w:rPr>
+        <w:t xml:space="preserve">payment(PID, frequency, </w:t>
+      </w:r>
+      <w:proofErr w:type="spellStart"/>
+      <w:r>
+        <w:rPr>
+          <w:rFonts w:eastAsia="Times New Roman" w:cstheme="minorHAnsi"/>
           <w:i/>
           <w:iCs/>
           <w:color w:val="000000"/>
-          <w:lang w:eastAsia="en-CA"/>
-        </w:rPr>
-        <w:t xml:space="preserve">PID, frequency, </w:t>
-      </w:r>
-      <w:proofErr w:type="spellStart"/>
-      <w:r>
-        <w:rPr>
-          <w:rFonts w:ascii="Arial" w:eastAsia="Times New Roman" w:hAnsi="Arial" w:cs="Arial"/>
+          <w:sz w:val="24"/>
+          <w:szCs w:val="24"/>
+          <w:lang w:eastAsia="en-CA"/>
+        </w:rPr>
+        <w:t>creditCardNumber</w:t>
+      </w:r>
+      <w:proofErr w:type="spellEnd"/>
+      <w:r>
+        <w:rPr>
+          <w:rFonts w:eastAsia="Times New Roman" w:cstheme="minorHAnsi"/>
           <w:i/>
           <w:iCs/>
           <w:color w:val="000000"/>
-          <w:lang w:eastAsia="en-CA"/>
-        </w:rPr>
-        <w:t>creditCardNumber</w:t>
-      </w:r>
-      <w:proofErr w:type="spellEnd"/>
-      <w:r>
-        <w:rPr>
-          <w:rFonts w:ascii="Arial" w:eastAsia="Times New Roman" w:hAnsi="Arial" w:cs="Arial"/>
+          <w:sz w:val="24"/>
+          <w:szCs w:val="24"/>
+          <w:lang w:eastAsia="en-CA"/>
+        </w:rPr>
+        <w:t xml:space="preserve">, </w:t>
+      </w:r>
+      <w:proofErr w:type="spellStart"/>
+      <w:r>
+        <w:rPr>
+          <w:rFonts w:eastAsia="Times New Roman" w:cstheme="minorHAnsi"/>
           <w:i/>
           <w:iCs/>
           <w:color w:val="000000"/>
-          <w:lang w:eastAsia="en-CA"/>
-        </w:rPr>
-        <w:t xml:space="preserve">, </w:t>
-      </w:r>
-      <w:proofErr w:type="spellStart"/>
-      <w:r>
-        <w:rPr>
-          <w:rFonts w:ascii="Arial" w:eastAsia="Times New Roman" w:hAnsi="Arial" w:cs="Arial"/>
+          <w:sz w:val="24"/>
+          <w:szCs w:val="24"/>
+          <w:lang w:eastAsia="en-CA"/>
+        </w:rPr>
+        <w:t>accountNumber</w:t>
+      </w:r>
+      <w:proofErr w:type="spellEnd"/>
+      <w:r>
+        <w:rPr>
+          <w:rFonts w:eastAsia="Times New Roman" w:cstheme="minorHAnsi"/>
           <w:i/>
           <w:iCs/>
           <w:color w:val="000000"/>
+          <w:sz w:val="24"/>
+          <w:szCs w:val="24"/>
+          <w:lang w:eastAsia="en-CA"/>
+        </w:rPr>
+        <w:t>)</w:t>
+      </w:r>
+      <w:r>
+        <w:rPr>
+          <w:rFonts w:eastAsia="Times New Roman" w:cstheme="minorHAnsi"/>
+          <w:color w:val="000000"/>
+          <w:sz w:val="24"/>
+          <w:szCs w:val="24"/>
+          <w:lang w:eastAsia="en-CA"/>
+        </w:rPr>
+        <w:t xml:space="preserve"> with ‘</w:t>
+      </w:r>
+      <w:proofErr w:type="spellStart"/>
+      <w:r>
+        <w:rPr>
+          <w:rFonts w:eastAsia="Times New Roman" w:cstheme="minorHAnsi"/>
+          <w:color w:val="000000"/>
+          <w:sz w:val="24"/>
+          <w:szCs w:val="24"/>
+          <w:lang w:eastAsia="en-CA"/>
+        </w:rPr>
+        <w:t>creditCardNumber</w:t>
+      </w:r>
+      <w:proofErr w:type="spellEnd"/>
+      <w:r>
+        <w:rPr>
+          <w:rFonts w:eastAsia="Times New Roman" w:cstheme="minorHAnsi"/>
+          <w:color w:val="000000"/>
+          <w:sz w:val="24"/>
+          <w:szCs w:val="24"/>
+          <w:lang w:eastAsia="en-CA"/>
+        </w:rPr>
+        <w:t>’ and ‘</w:t>
+      </w:r>
+      <w:proofErr w:type="spellStart"/>
+      <w:r>
+        <w:rPr>
+          <w:rFonts w:eastAsia="Times New Roman" w:cstheme="minorHAnsi"/>
+          <w:color w:val="000000"/>
+          <w:sz w:val="24"/>
+          <w:szCs w:val="24"/>
           <w:lang w:eastAsia="en-CA"/>
         </w:rPr>
         <w:t>accountNumber</w:t>
@@ -598,54 +879,10 @@
       <w:proofErr w:type="spellEnd"/>
       <w:r>
         <w:rPr>
-          <w:rFonts w:ascii="Arial" w:eastAsia="Times New Roman" w:hAnsi="Arial" w:cs="Arial"/>
-          <w:i/>
-          <w:iCs/>
-          <w:color w:val="000000"/>
-          <w:lang w:eastAsia="en-CA"/>
-        </w:rPr>
-        <w:t>)</w:t>
-      </w:r>
-      <w:r>
-        <w:rPr>
-          <w:rFonts w:ascii="Arial" w:eastAsia="Times New Roman" w:hAnsi="Arial" w:cs="Arial"/>
-          <w:color w:val="000000"/>
-          <w:lang w:eastAsia="en-CA"/>
-        </w:rPr>
-        <w:t xml:space="preserve"> with ‘</w:t>
-      </w:r>
-      <w:proofErr w:type="spellStart"/>
-      <w:r>
-        <w:rPr>
-          <w:rFonts w:ascii="Arial" w:eastAsia="Times New Roman" w:hAnsi="Arial" w:cs="Arial"/>
-          <w:color w:val="000000"/>
-          <w:lang w:eastAsia="en-CA"/>
-        </w:rPr>
-        <w:t>creditCardNumber</w:t>
-      </w:r>
-      <w:proofErr w:type="spellEnd"/>
-      <w:r>
-        <w:rPr>
-          <w:rFonts w:ascii="Arial" w:eastAsia="Times New Roman" w:hAnsi="Arial" w:cs="Arial"/>
-          <w:color w:val="000000"/>
-          <w:lang w:eastAsia="en-CA"/>
-        </w:rPr>
-        <w:t>’ and ‘</w:t>
-      </w:r>
-      <w:proofErr w:type="spellStart"/>
-      <w:r>
-        <w:rPr>
-          <w:rFonts w:ascii="Arial" w:eastAsia="Times New Roman" w:hAnsi="Arial" w:cs="Arial"/>
-          <w:color w:val="000000"/>
-          <w:lang w:eastAsia="en-CA"/>
-        </w:rPr>
-        <w:t>accountNumber</w:t>
-      </w:r>
-      <w:proofErr w:type="spellEnd"/>
-      <w:r>
-        <w:rPr>
-          <w:rFonts w:ascii="Arial" w:eastAsia="Times New Roman" w:hAnsi="Arial" w:cs="Arial"/>
-          <w:color w:val="000000"/>
+          <w:rFonts w:eastAsia="Times New Roman" w:cstheme="minorHAnsi"/>
+          <w:color w:val="000000"/>
+          <w:sz w:val="24"/>
+          <w:szCs w:val="24"/>
           <w:lang w:eastAsia="en-CA"/>
         </w:rPr>
         <w:t>’ being the foreign keys that correspond to the primary keys of each payment.</w:t>
@@ -657,36 +894,44 @@
           <w:ilvl w:val="0"/>
           <w:numId w:val="3"/>
         </w:numPr>
-        <w:spacing w:after="0" w:line="240" w:lineRule="auto"/>
+        <w:spacing w:after="0" w:line="360" w:lineRule="auto"/>
         <w:textAlignment w:val="baseline"/>
         <w:rPr>
-          <w:rFonts w:ascii="Arial" w:eastAsia="Times New Roman" w:hAnsi="Arial" w:cs="Arial"/>
-          <w:color w:val="000000"/>
-          <w:lang w:eastAsia="en-CA"/>
-        </w:rPr>
-      </w:pPr>
-      <w:r>
-        <w:rPr>
-          <w:rFonts w:ascii="Arial" w:eastAsia="Times New Roman" w:hAnsi="Arial" w:cs="Arial"/>
-          <w:color w:val="000000"/>
+          <w:rFonts w:eastAsia="Times New Roman" w:cstheme="minorHAnsi"/>
+          <w:color w:val="000000"/>
+          <w:sz w:val="24"/>
+          <w:szCs w:val="24"/>
+          <w:lang w:eastAsia="en-CA"/>
+        </w:rPr>
+      </w:pPr>
+      <w:r>
+        <w:rPr>
+          <w:rFonts w:eastAsia="Times New Roman" w:cstheme="minorHAnsi"/>
+          <w:color w:val="000000"/>
+          <w:sz w:val="24"/>
+          <w:szCs w:val="24"/>
           <w:lang w:eastAsia="en-CA"/>
         </w:rPr>
         <w:t xml:space="preserve">An important adjustment was also made to the </w:t>
       </w:r>
       <w:r>
         <w:rPr>
-          <w:rFonts w:ascii="Arial" w:eastAsia="Times New Roman" w:hAnsi="Arial" w:cs="Arial"/>
+          <w:rFonts w:eastAsia="Times New Roman" w:cstheme="minorHAnsi"/>
           <w:i/>
           <w:iCs/>
           <w:color w:val="000000"/>
+          <w:sz w:val="24"/>
+          <w:szCs w:val="24"/>
           <w:lang w:eastAsia="en-CA"/>
         </w:rPr>
         <w:t xml:space="preserve">member </w:t>
       </w:r>
       <w:r>
         <w:rPr>
-          <w:rFonts w:ascii="Arial" w:eastAsia="Times New Roman" w:hAnsi="Arial" w:cs="Arial"/>
-          <w:color w:val="000000"/>
+          <w:rFonts w:eastAsia="Times New Roman" w:cstheme="minorHAnsi"/>
+          <w:color w:val="000000"/>
+          <w:sz w:val="24"/>
+          <w:szCs w:val="24"/>
           <w:lang w:eastAsia="en-CA"/>
         </w:rPr>
         <w:t>table, in which we added attributes ‘login’, ‘password’ and ‘email’, and removed ‘</w:t>
@@ -694,8 +939,10 @@
       <w:proofErr w:type="spellStart"/>
       <w:r>
         <w:rPr>
-          <w:rFonts w:ascii="Arial" w:eastAsia="Times New Roman" w:hAnsi="Arial" w:cs="Arial"/>
-          <w:color w:val="000000"/>
+          <w:rFonts w:eastAsia="Times New Roman" w:cstheme="minorHAnsi"/>
+          <w:color w:val="000000"/>
+          <w:sz w:val="24"/>
+          <w:szCs w:val="24"/>
           <w:lang w:eastAsia="en-CA"/>
         </w:rPr>
         <w:t>driversLicenseNumber</w:t>
@@ -703,11 +950,24 @@
       <w:proofErr w:type="spellEnd"/>
       <w:r>
         <w:rPr>
-          <w:rFonts w:ascii="Arial" w:eastAsia="Times New Roman" w:hAnsi="Arial" w:cs="Arial"/>
-          <w:color w:val="000000"/>
-          <w:lang w:eastAsia="en-CA"/>
-        </w:rPr>
-        <w:t>’. We made this decision based on ‘email’ being an essential method of communication while storing the ‘DRL’ wouldn’t be as essential.</w:t>
+          <w:rFonts w:eastAsia="Times New Roman" w:cstheme="minorHAnsi"/>
+          <w:color w:val="000000"/>
+          <w:sz w:val="24"/>
+          <w:szCs w:val="24"/>
+          <w:lang w:eastAsia="en-CA"/>
+        </w:rPr>
+        <w:t xml:space="preserve">’. We </w:t>
+      </w:r>
+      <w:r>
+        <w:rPr>
+          <w:rFonts w:eastAsia="Times New Roman" w:cstheme="minorHAnsi"/>
+          <w:color w:val="000000"/>
+          <w:sz w:val="24"/>
+          <w:szCs w:val="24"/>
+          <w:lang w:eastAsia="en-CA"/>
+        </w:rPr>
+        <w:lastRenderedPageBreak/>
+        <w:t>made this decision based on ‘email’ being an essential method of communication while storing the ‘DRL’ wouldn’t be as essential.</w:t>
       </w:r>
     </w:p>
     <w:p>
@@ -716,160 +976,28 @@
           <w:ilvl w:val="0"/>
           <w:numId w:val="3"/>
         </w:numPr>
-        <w:spacing w:after="0" w:line="240" w:lineRule="auto"/>
+        <w:spacing w:after="0" w:line="360" w:lineRule="auto"/>
         <w:textAlignment w:val="baseline"/>
         <w:rPr>
-          <w:rFonts w:ascii="Arial" w:eastAsia="Times New Roman" w:hAnsi="Arial" w:cs="Arial"/>
-          <w:color w:val="000000"/>
-          <w:lang w:eastAsia="en-CA"/>
-        </w:rPr>
-      </w:pPr>
-      <w:r>
-        <w:rPr>
-          <w:rFonts w:ascii="Arial" w:eastAsia="Times New Roman" w:hAnsi="Arial" w:cs="Arial"/>
-          <w:color w:val="000000"/>
-          <w:lang w:eastAsia="en-CA"/>
-        </w:rPr>
-        <w:t xml:space="preserve">We added two relationship </w:t>
-      </w:r>
-      <w:proofErr w:type="gramStart"/>
-      <w:r>
-        <w:rPr>
-          <w:rFonts w:ascii="Arial" w:eastAsia="Times New Roman" w:hAnsi="Arial" w:cs="Arial"/>
-          <w:i/>
-          <w:iCs/>
-          <w:color w:val="000000"/>
-          <w:lang w:eastAsia="en-CA"/>
-        </w:rPr>
-        <w:t>cleans(</w:t>
-      </w:r>
-      <w:proofErr w:type="gramEnd"/>
-      <w:r>
-        <w:rPr>
-          <w:rFonts w:ascii="Arial" w:eastAsia="Times New Roman" w:hAnsi="Arial" w:cs="Arial"/>
-          <w:i/>
-          <w:iCs/>
-          <w:color w:val="000000"/>
-          <w:lang w:eastAsia="en-CA"/>
-        </w:rPr>
-        <w:t xml:space="preserve">FID, </w:t>
-      </w:r>
-      <w:proofErr w:type="spellStart"/>
-      <w:r>
-        <w:rPr>
-          <w:rFonts w:ascii="Arial" w:eastAsia="Times New Roman" w:hAnsi="Arial" w:cs="Arial"/>
-          <w:i/>
-          <w:iCs/>
-          <w:color w:val="000000"/>
-          <w:lang w:eastAsia="en-CA"/>
-        </w:rPr>
-        <w:t>staffID</w:t>
-      </w:r>
-      <w:proofErr w:type="spellEnd"/>
-      <w:r>
-        <w:rPr>
-          <w:rFonts w:ascii="Arial" w:eastAsia="Times New Roman" w:hAnsi="Arial" w:cs="Arial"/>
-          <w:i/>
-          <w:iCs/>
-          <w:color w:val="000000"/>
-          <w:lang w:eastAsia="en-CA"/>
-        </w:rPr>
-        <w:t>)</w:t>
-      </w:r>
-      <w:r>
-        <w:rPr>
-          <w:rFonts w:ascii="Arial" w:eastAsia="Times New Roman" w:hAnsi="Arial" w:cs="Arial"/>
-          <w:color w:val="000000"/>
-          <w:lang w:eastAsia="en-CA"/>
-        </w:rPr>
-        <w:t xml:space="preserve"> which helps keep track of which cleaning staff members cleaned which facilities, and </w:t>
-      </w:r>
-      <w:r>
-        <w:rPr>
-          <w:rFonts w:ascii="Arial" w:eastAsia="Times New Roman" w:hAnsi="Arial" w:cs="Arial"/>
-          <w:i/>
-          <w:iCs/>
-          <w:color w:val="000000"/>
-          <w:lang w:eastAsia="en-CA"/>
-        </w:rPr>
-        <w:t xml:space="preserve">provides(FID, </w:t>
-      </w:r>
-      <w:proofErr w:type="spellStart"/>
-      <w:r>
-        <w:rPr>
-          <w:rFonts w:ascii="Arial" w:eastAsia="Times New Roman" w:hAnsi="Arial" w:cs="Arial"/>
-          <w:i/>
-          <w:iCs/>
-          <w:color w:val="000000"/>
-          <w:lang w:eastAsia="en-CA"/>
-        </w:rPr>
-        <w:t>serialNum</w:t>
-      </w:r>
-      <w:proofErr w:type="spellEnd"/>
-      <w:r>
-        <w:rPr>
-          <w:rFonts w:ascii="Arial" w:eastAsia="Times New Roman" w:hAnsi="Arial" w:cs="Arial"/>
-          <w:i/>
-          <w:iCs/>
-          <w:color w:val="000000"/>
-          <w:lang w:eastAsia="en-CA"/>
-        </w:rPr>
-        <w:t>)</w:t>
-      </w:r>
-      <w:r>
-        <w:rPr>
-          <w:rFonts w:ascii="Arial" w:eastAsia="Times New Roman" w:hAnsi="Arial" w:cs="Arial"/>
-          <w:color w:val="000000"/>
-          <w:lang w:eastAsia="en-CA"/>
-        </w:rPr>
-        <w:t xml:space="preserve"> that provides info on what equipment is offered at each facility.</w:t>
+          <w:rFonts w:eastAsia="Times New Roman" w:cstheme="minorHAnsi"/>
+          <w:color w:val="000000"/>
+          <w:sz w:val="24"/>
+          <w:szCs w:val="24"/>
+          <w:lang w:eastAsia="en-CA"/>
+        </w:rPr>
+      </w:pPr>
+      <w:r>
+        <w:rPr>
+          <w:rFonts w:eastAsia="Times New Roman" w:cstheme="minorHAnsi"/>
+          <w:color w:val="000000"/>
+          <w:sz w:val="24"/>
+          <w:szCs w:val="24"/>
+          <w:lang w:eastAsia="en-CA"/>
+        </w:rPr>
+        <w:t>Another point worth mentioning is that the capacity of a class filled and a member’s status is what determines what color classes appear as for members.</w:t>
       </w:r>
     </w:p>
-    <w:p>
-      <w:pPr>
-        <w:numPr>
-          <w:ilvl w:val="0"/>
-          <w:numId w:val="3"/>
-        </w:numPr>
-        <w:spacing w:after="0" w:line="240" w:lineRule="auto"/>
-        <w:textAlignment w:val="baseline"/>
-        <w:rPr>
-          <w:rFonts w:ascii="Arial" w:eastAsia="Times New Roman" w:hAnsi="Arial" w:cs="Arial"/>
-          <w:color w:val="000000"/>
-          <w:lang w:eastAsia="en-CA"/>
-        </w:rPr>
-      </w:pPr>
-      <w:r>
-        <w:rPr>
-          <w:rFonts w:ascii="Arial" w:eastAsia="Times New Roman" w:hAnsi="Arial" w:cs="Arial"/>
-          <w:color w:val="000000"/>
-          <w:lang w:eastAsia="en-CA"/>
-        </w:rPr>
-        <w:t xml:space="preserve">Another point worth mentioning is that the capacity of a class </w:t>
-      </w:r>
-      <w:proofErr w:type="gramStart"/>
-      <w:r>
-        <w:rPr>
-          <w:rFonts w:ascii="Arial" w:eastAsia="Times New Roman" w:hAnsi="Arial" w:cs="Arial"/>
-          <w:color w:val="000000"/>
-          <w:lang w:eastAsia="en-CA"/>
-        </w:rPr>
-        <w:t>filled</w:t>
-      </w:r>
-      <w:proofErr w:type="gramEnd"/>
-      <w:r>
-        <w:rPr>
-          <w:rFonts w:ascii="Arial" w:eastAsia="Times New Roman" w:hAnsi="Arial" w:cs="Arial"/>
-          <w:color w:val="000000"/>
-          <w:lang w:eastAsia="en-CA"/>
-        </w:rPr>
-        <w:t xml:space="preserve"> and a member’s status is what determines what color classes appear as for members.</w:t>
-      </w:r>
-    </w:p>
-    <w:p>
-      <w:bookmarkStart w:id="0" w:name="_GoBack"/>
-      <w:bookmarkEnd w:id="0"/>
-    </w:p>
+    <w:p/>
     <w:sectPr>
       <w:pgSz w:w="12240" w:h="15840"/>
       <w:pgMar w:top="1440" w:right="1440" w:bottom="1440" w:left="1440" w:header="708" w:footer="708" w:gutter="0"/>
@@ -1428,6 +1556,7 @@
     <w:lsdException w:name="HTML Sample" w:semiHidden="1" w:unhideWhenUsed="1"/>
     <w:lsdException w:name="HTML Typewriter" w:semiHidden="1" w:unhideWhenUsed="1"/>
     <w:lsdException w:name="HTML Variable" w:semiHidden="1" w:unhideWhenUsed="1"/>
+    <w:lsdException w:name="Normal Table" w:semiHidden="1" w:unhideWhenUsed="1"/>
     <w:lsdException w:name="annotation subject" w:semiHidden="1" w:unhideWhenUsed="1"/>
     <w:lsdException w:name="No List" w:semiHidden="1" w:unhideWhenUsed="1"/>
     <w:lsdException w:name="Outline List 1" w:semiHidden="1" w:unhideWhenUsed="1"/>
@@ -1474,8 +1603,10 @@
     <w:lsdException w:name="Table Subtle 2" w:semiHidden="1" w:unhideWhenUsed="1"/>
     <w:lsdException w:name="Table Web 1" w:semiHidden="1" w:unhideWhenUsed="1"/>
     <w:lsdException w:name="Table Web 2" w:semiHidden="1" w:unhideWhenUsed="1"/>
+    <w:lsdException w:name="Table Web 3" w:semiHidden="1" w:unhideWhenUsed="1"/>
     <w:lsdException w:name="Balloon Text" w:semiHidden="1" w:unhideWhenUsed="1"/>
     <w:lsdException w:name="Table Grid" w:uiPriority="39"/>
+    <w:lsdException w:name="Table Theme" w:semiHidden="1" w:unhideWhenUsed="1"/>
     <w:lsdException w:name="Placeholder Text" w:semiHidden="1"/>
     <w:lsdException w:name="No Spacing" w:uiPriority="1" w:qFormat="1"/>
     <w:lsdException w:name="Light Shading" w:uiPriority="60"/>

</xml_diff>